<commit_message>
Modificación en el presupuesto del cliente.
</commit_message>
<xml_diff>
--- a/Formato documento.docx
+++ b/Formato documento.docx
@@ -1812,24 +1812,339 @@
     </w:p>
     <w:p>
       <w:pPr>
-        <w:rPr>
-          <w:lang w:val="es-ES"/>
-        </w:rPr>
-      </w:pPr>
-      <w:r>
-        <w:rPr>
-          <w:lang w:val="es-ES"/>
-        </w:rPr>
-        <w:t>Completar…</w:t>
-      </w:r>
-    </w:p>
-    <w:p>
-      <w:pPr>
         <w:jc w:val="left"/>
         <w:rPr>
           <w:lang w:val="es-ES"/>
         </w:rPr>
       </w:pPr>
+      <w:r>
+        <w:rPr>
+          <w:lang w:val="es-ES"/>
+        </w:rPr>
+        <w:t xml:space="preserve">Lorem ipsum dolor sit amet, consectetur adipiscing elit. Curabitur </w:t>
+      </w:r>
+      <w:proofErr w:type="spellStart"/>
+      <w:r>
+        <w:rPr>
+          <w:lang w:val="es-ES"/>
+        </w:rPr>
+        <w:t>hendrerit</w:t>
+      </w:r>
+      <w:proofErr w:type="spellEnd"/>
+      <w:r>
+        <w:rPr>
+          <w:lang w:val="es-ES"/>
+        </w:rPr>
+        <w:t xml:space="preserve"> velit id </w:t>
+      </w:r>
+      <w:proofErr w:type="spellStart"/>
+      <w:r>
+        <w:rPr>
+          <w:lang w:val="es-ES"/>
+        </w:rPr>
+        <w:t>tempor</w:t>
+      </w:r>
+      <w:proofErr w:type="spellEnd"/>
+      <w:r>
+        <w:rPr>
+          <w:lang w:val="es-ES"/>
+        </w:rPr>
+        <w:t xml:space="preserve"> pharetra. Vestibulum mauris dui, </w:t>
+      </w:r>
+      <w:proofErr w:type="spellStart"/>
+      <w:r>
+        <w:rPr>
+          <w:lang w:val="es-ES"/>
+        </w:rPr>
+        <w:t>iaculis</w:t>
+      </w:r>
+      <w:proofErr w:type="spellEnd"/>
+      <w:r>
+        <w:rPr>
+          <w:lang w:val="es-ES"/>
+        </w:rPr>
+        <w:t xml:space="preserve"> quis enim imperdiet, vestibulum </w:t>
+      </w:r>
+      <w:proofErr w:type="spellStart"/>
+      <w:r>
+        <w:rPr>
+          <w:lang w:val="es-ES"/>
+        </w:rPr>
+        <w:t>tempor</w:t>
+      </w:r>
+      <w:proofErr w:type="spellEnd"/>
+      <w:r>
+        <w:rPr>
+          <w:lang w:val="es-ES"/>
+        </w:rPr>
+        <w:t xml:space="preserve"> magna. Mauris tincidunt dui non nisl </w:t>
+      </w:r>
+      <w:proofErr w:type="spellStart"/>
+      <w:r>
+        <w:rPr>
+          <w:lang w:val="es-ES"/>
+        </w:rPr>
+        <w:t>porttitor</w:t>
+      </w:r>
+      <w:proofErr w:type="spellEnd"/>
+      <w:r>
+        <w:rPr>
+          <w:lang w:val="es-ES"/>
+        </w:rPr>
+        <w:t xml:space="preserve"> aliquet. Phasellus vitae ex </w:t>
+      </w:r>
+      <w:proofErr w:type="spellStart"/>
+      <w:r>
+        <w:rPr>
+          <w:lang w:val="es-ES"/>
+        </w:rPr>
+        <w:t>mattis</w:t>
+      </w:r>
+      <w:proofErr w:type="spellEnd"/>
+      <w:r>
+        <w:rPr>
+          <w:lang w:val="es-ES"/>
+        </w:rPr>
+        <w:t xml:space="preserve">, </w:t>
+      </w:r>
+      <w:proofErr w:type="spellStart"/>
+      <w:r>
+        <w:rPr>
+          <w:lang w:val="es-ES"/>
+        </w:rPr>
+        <w:t>fermentum</w:t>
+      </w:r>
+      <w:proofErr w:type="spellEnd"/>
+      <w:r>
+        <w:rPr>
+          <w:lang w:val="es-ES"/>
+        </w:rPr>
+        <w:t xml:space="preserve"> ligula id, rutrum magna. Donec a mauris nibh. Duis feugiat libero quis augue tincidunt </w:t>
+      </w:r>
+      <w:proofErr w:type="spellStart"/>
+      <w:r>
+        <w:rPr>
+          <w:lang w:val="es-ES"/>
+        </w:rPr>
+        <w:t>tincidunt</w:t>
+      </w:r>
+      <w:proofErr w:type="spellEnd"/>
+      <w:r>
+        <w:rPr>
+          <w:lang w:val="es-ES"/>
+        </w:rPr>
+        <w:t xml:space="preserve">. Integer pretium </w:t>
+      </w:r>
+      <w:proofErr w:type="spellStart"/>
+      <w:r>
+        <w:rPr>
+          <w:lang w:val="es-ES"/>
+        </w:rPr>
+        <w:t>luctus</w:t>
+      </w:r>
+      <w:proofErr w:type="spellEnd"/>
+      <w:r>
+        <w:rPr>
+          <w:lang w:val="es-ES"/>
+        </w:rPr>
+        <w:t xml:space="preserve"> lobortis. </w:t>
+      </w:r>
+      <w:proofErr w:type="spellStart"/>
+      <w:r>
+        <w:rPr>
+          <w:lang w:val="es-ES"/>
+        </w:rPr>
+        <w:t>Nam</w:t>
+      </w:r>
+      <w:proofErr w:type="spellEnd"/>
+      <w:r>
+        <w:rPr>
+          <w:lang w:val="es-ES"/>
+        </w:rPr>
+        <w:t xml:space="preserve"> </w:t>
+      </w:r>
+      <w:proofErr w:type="spellStart"/>
+      <w:r>
+        <w:rPr>
+          <w:lang w:val="es-ES"/>
+        </w:rPr>
+        <w:t>egestas</w:t>
+      </w:r>
+      <w:proofErr w:type="spellEnd"/>
+      <w:r>
+        <w:rPr>
+          <w:lang w:val="es-ES"/>
+        </w:rPr>
+        <w:t xml:space="preserve"> purus vel facilisis auctor. Phasellus quis nisl lacus. </w:t>
+      </w:r>
+      <w:proofErr w:type="spellStart"/>
+      <w:r>
+        <w:rPr>
+          <w:lang w:val="es-ES"/>
+        </w:rPr>
+        <w:t>Fusce</w:t>
+      </w:r>
+      <w:proofErr w:type="spellEnd"/>
+      <w:r>
+        <w:rPr>
+          <w:lang w:val="es-ES"/>
+        </w:rPr>
+        <w:t xml:space="preserve"> </w:t>
+      </w:r>
+      <w:proofErr w:type="spellStart"/>
+      <w:r>
+        <w:rPr>
+          <w:lang w:val="es-ES"/>
+        </w:rPr>
+        <w:t>sagittis</w:t>
+      </w:r>
+      <w:proofErr w:type="spellEnd"/>
+      <w:r>
+        <w:rPr>
+          <w:lang w:val="es-ES"/>
+        </w:rPr>
+        <w:t xml:space="preserve"> nec augue vel </w:t>
+      </w:r>
+      <w:proofErr w:type="spellStart"/>
+      <w:r>
+        <w:rPr>
+          <w:lang w:val="es-ES"/>
+        </w:rPr>
+        <w:t>consequat</w:t>
+      </w:r>
+      <w:proofErr w:type="spellEnd"/>
+      <w:r>
+        <w:rPr>
+          <w:lang w:val="es-ES"/>
+        </w:rPr>
+        <w:t xml:space="preserve">. Vestibulum sit amet nulla </w:t>
+      </w:r>
+      <w:proofErr w:type="spellStart"/>
+      <w:r>
+        <w:rPr>
+          <w:lang w:val="es-ES"/>
+        </w:rPr>
+        <w:t>hendrerit</w:t>
+      </w:r>
+      <w:proofErr w:type="spellEnd"/>
+      <w:r>
+        <w:rPr>
+          <w:lang w:val="es-ES"/>
+        </w:rPr>
+        <w:t xml:space="preserve">, laoreet nunc ac, </w:t>
+      </w:r>
+      <w:proofErr w:type="spellStart"/>
+      <w:r>
+        <w:rPr>
+          <w:lang w:val="es-ES"/>
+        </w:rPr>
+        <w:t>suscipit</w:t>
+      </w:r>
+      <w:proofErr w:type="spellEnd"/>
+      <w:r>
+        <w:rPr>
+          <w:lang w:val="es-ES"/>
+        </w:rPr>
+        <w:t xml:space="preserve"> nunc. Aenean vulputate </w:t>
+      </w:r>
+      <w:proofErr w:type="spellStart"/>
+      <w:r>
+        <w:rPr>
+          <w:lang w:val="es-ES"/>
+        </w:rPr>
+        <w:t>sem</w:t>
+      </w:r>
+      <w:proofErr w:type="spellEnd"/>
+      <w:r>
+        <w:rPr>
+          <w:lang w:val="es-ES"/>
+        </w:rPr>
+        <w:t xml:space="preserve"> </w:t>
+      </w:r>
+      <w:proofErr w:type="spellStart"/>
+      <w:r>
+        <w:rPr>
+          <w:lang w:val="es-ES"/>
+        </w:rPr>
+        <w:t>maximus</w:t>
+      </w:r>
+      <w:proofErr w:type="spellEnd"/>
+      <w:r>
+        <w:rPr>
+          <w:lang w:val="es-ES"/>
+        </w:rPr>
+        <w:t xml:space="preserve"> fringilla tristique. Sed imperdiet nibh in magna </w:t>
+      </w:r>
+      <w:proofErr w:type="spellStart"/>
+      <w:r>
+        <w:rPr>
+          <w:lang w:val="es-ES"/>
+        </w:rPr>
+        <w:t>hendrerit</w:t>
+      </w:r>
+      <w:proofErr w:type="spellEnd"/>
+      <w:r>
+        <w:rPr>
+          <w:lang w:val="es-ES"/>
+        </w:rPr>
+        <w:t xml:space="preserve"> </w:t>
+      </w:r>
+      <w:proofErr w:type="spellStart"/>
+      <w:r>
+        <w:rPr>
+          <w:lang w:val="es-ES"/>
+        </w:rPr>
+        <w:t>gravida</w:t>
+      </w:r>
+      <w:proofErr w:type="spellEnd"/>
+      <w:r>
+        <w:rPr>
+          <w:lang w:val="es-ES"/>
+        </w:rPr>
+        <w:t xml:space="preserve">. Praesent massa </w:t>
+      </w:r>
+      <w:proofErr w:type="spellStart"/>
+      <w:r>
+        <w:rPr>
+          <w:lang w:val="es-ES"/>
+        </w:rPr>
+        <w:t>tellus</w:t>
+      </w:r>
+      <w:proofErr w:type="spellEnd"/>
+      <w:r>
+        <w:rPr>
+          <w:lang w:val="es-ES"/>
+        </w:rPr>
+        <w:t xml:space="preserve">, commodo ac diam quis, faucibus commodo sapien. Sed </w:t>
+      </w:r>
+      <w:proofErr w:type="spellStart"/>
+      <w:r>
+        <w:rPr>
+          <w:lang w:val="es-ES"/>
+        </w:rPr>
+        <w:t>malesuada</w:t>
+      </w:r>
+      <w:proofErr w:type="spellEnd"/>
+      <w:r>
+        <w:rPr>
+          <w:lang w:val="es-ES"/>
+        </w:rPr>
+        <w:t xml:space="preserve"> augue id elit </w:t>
+      </w:r>
+      <w:proofErr w:type="spellStart"/>
+      <w:r>
+        <w:rPr>
+          <w:lang w:val="es-ES"/>
+        </w:rPr>
+        <w:t>ullamcorper</w:t>
+      </w:r>
+      <w:proofErr w:type="spellEnd"/>
+      <w:r>
+        <w:rPr>
+          <w:lang w:val="es-ES"/>
+        </w:rPr>
+        <w:t xml:space="preserve"> consectetur.</w:t>
+      </w:r>
       <w:r>
         <w:rPr>
           <w:lang w:val="es-ES"/>

</xml_diff>

<commit_message>
Se modifico la introduccion
</commit_message>
<xml_diff>
--- a/Formato documento.docx
+++ b/Formato documento.docx
@@ -23,7 +23,7 @@
           <w:szCs w:val="72"/>
           <w:lang w:val="es-ES"/>
         </w:rPr>
-        <w:t>TÍTULO DE LA PORTADA</w:t>
+        <w:t>Cotización de computadora</w:t>
       </w:r>
     </w:p>
     <w:p>
@@ -38,27 +38,36 @@
           <w:lang w:val="es-ES"/>
         </w:rPr>
       </w:pPr>
+      <w:proofErr w:type="spellStart"/>
       <w:r>
         <w:rPr>
           <w:rFonts w:cs="Arial"/>
           <w:b/>
           <w:bCs/>
+          <w:sz w:val="52"/>
+          <w:szCs w:val="52"/>
+          <w:lang w:val="es-ES"/>
+        </w:rPr>
+        <w:t>Stremear</w:t>
+      </w:r>
+      <w:proofErr w:type="spellEnd"/>
+    </w:p>
+    <w:p>
+      <w:pPr>
+        <w:jc w:val="right"/>
+        <w:rPr>
+          <w:lang w:val="es-ES"/>
+        </w:rPr>
+      </w:pPr>
+      <w:r>
+        <w:rPr>
           <w:noProof/>
-          <w:lang w:val="es-ES"/>
         </w:rPr>
         <w:drawing>
-          <wp:anchor distT="0" distB="0" distL="114300" distR="114300" simplePos="0" relativeHeight="251658240" behindDoc="1" locked="0" layoutInCell="1" allowOverlap="1" wp14:anchorId="0EDAC519" wp14:editId="53AA4B5A">
-            <wp:simplePos x="0" y="0"/>
-            <wp:positionH relativeFrom="margin">
-              <wp:align>center</wp:align>
-            </wp:positionH>
-            <wp:positionV relativeFrom="paragraph">
-              <wp:posOffset>679450</wp:posOffset>
-            </wp:positionV>
-            <wp:extent cx="3990975" cy="3192780"/>
-            <wp:effectExtent l="0" t="0" r="9525" b="7620"/>
-            <wp:wrapTopAndBottom/>
-            <wp:docPr id="4" name="Imagen 4"/>
+          <wp:inline distT="0" distB="0" distL="0" distR="0" wp14:anchorId="5D1E763A" wp14:editId="50BAE9A0">
+            <wp:extent cx="5612130" cy="3156585"/>
+            <wp:effectExtent l="0" t="0" r="7620" b="5715"/>
+            <wp:docPr id="1" name="Imagen 1" descr="MI SETUP V6 (Para STREAMING) - YouTube"/>
             <wp:cNvGraphicFramePr>
               <a:graphicFrameLocks xmlns:a="http://schemas.openxmlformats.org/drawingml/2006/main" noChangeAspect="1"/>
             </wp:cNvGraphicFramePr>
@@ -66,7 +75,7 @@
               <a:graphicData uri="http://schemas.openxmlformats.org/drawingml/2006/picture">
                 <pic:pic xmlns:pic="http://schemas.openxmlformats.org/drawingml/2006/picture">
                   <pic:nvPicPr>
-                    <pic:cNvPr id="0" name="Picture 4"/>
+                    <pic:cNvPr id="0" name="Picture 1" descr="MI SETUP V6 (Para STREAMING) - YouTube"/>
                     <pic:cNvPicPr>
                       <a:picLocks noChangeAspect="1" noChangeArrowheads="1"/>
                     </pic:cNvPicPr>
@@ -87,55 +96,42 @@
                   <pic:spPr bwMode="auto">
                     <a:xfrm>
                       <a:off x="0" y="0"/>
-                      <a:ext cx="3990975" cy="3192780"/>
+                      <a:ext cx="5612130" cy="3156585"/>
                     </a:xfrm>
                     <a:prstGeom prst="rect">
                       <a:avLst/>
                     </a:prstGeom>
                     <a:noFill/>
+                    <a:ln>
+                      <a:noFill/>
+                    </a:ln>
                   </pic:spPr>
                 </pic:pic>
               </a:graphicData>
             </a:graphic>
-            <wp14:sizeRelH relativeFrom="margin">
-              <wp14:pctWidth>0</wp14:pctWidth>
-            </wp14:sizeRelH>
-            <wp14:sizeRelV relativeFrom="margin">
-              <wp14:pctHeight>0</wp14:pctHeight>
-            </wp14:sizeRelV>
-          </wp:anchor>
+          </wp:inline>
         </w:drawing>
       </w:r>
-      <w:r>
+    </w:p>
+    <w:p>
+      <w:pPr>
+        <w:jc w:val="right"/>
         <w:rPr>
           <w:rFonts w:cs="Arial"/>
           <w:b/>
           <w:bCs/>
-          <w:sz w:val="52"/>
-          <w:szCs w:val="52"/>
-          <w:lang w:val="es-ES"/>
-        </w:rPr>
-        <w:t>SUBTÍTULO DE LA PORTADA</w:t>
-      </w:r>
-    </w:p>
-    <w:p>
-      <w:pPr>
-        <w:jc w:val="right"/>
-        <w:rPr>
-          <w:lang w:val="es-ES"/>
-        </w:rPr>
-      </w:pPr>
-    </w:p>
-    <w:p>
-      <w:pPr>
-        <w:jc w:val="right"/>
+          <w:lang w:val="es-ES"/>
+        </w:rPr>
+      </w:pPr>
+      <w:r>
         <w:rPr>
           <w:rFonts w:cs="Arial"/>
           <w:b/>
           <w:bCs/>
           <w:lang w:val="es-ES"/>
         </w:rPr>
-      </w:pPr>
+        <w:t>ASIGNATURA</w:t>
+      </w:r>
       <w:r>
         <w:rPr>
           <w:rFonts w:cs="Arial"/>
@@ -143,50 +139,68 @@
           <w:bCs/>
           <w:lang w:val="es-ES"/>
         </w:rPr>
-        <w:t>ASIGNATURA</w:t>
-      </w:r>
-      <w:r>
+        <w:t xml:space="preserve">: </w:t>
+      </w:r>
+    </w:p>
+    <w:p>
+      <w:pPr>
+        <w:jc w:val="right"/>
+        <w:rPr>
+          <w:rFonts w:cs="Arial"/>
+          <w:lang w:val="es-ES"/>
+        </w:rPr>
+      </w:pPr>
+      <w:r>
+        <w:rPr>
+          <w:rFonts w:cs="Arial"/>
+          <w:lang w:val="es-ES"/>
+        </w:rPr>
+        <w:t>MASL</w:t>
+      </w:r>
+    </w:p>
+    <w:p>
+      <w:pPr>
+        <w:jc w:val="right"/>
         <w:rPr>
           <w:rFonts w:cs="Arial"/>
           <w:b/>
           <w:bCs/>
           <w:lang w:val="es-ES"/>
         </w:rPr>
-        <w:t xml:space="preserve">: </w:t>
-      </w:r>
-    </w:p>
-    <w:p>
-      <w:pPr>
-        <w:jc w:val="right"/>
-        <w:rPr>
-          <w:rFonts w:cs="Arial"/>
-          <w:lang w:val="es-ES"/>
-        </w:rPr>
-      </w:pPr>
-      <w:r>
-        <w:rPr>
-          <w:rFonts w:cs="Arial"/>
-          <w:lang w:val="es-ES"/>
-        </w:rPr>
-        <w:t>ECC</w:t>
-      </w:r>
-      <w:r>
-        <w:rPr>
-          <w:rFonts w:cs="Arial"/>
-          <w:lang w:val="es-ES"/>
-        </w:rPr>
-        <w:t>.</w:t>
-      </w:r>
-    </w:p>
-    <w:p>
-      <w:pPr>
-        <w:jc w:val="right"/>
+      </w:pPr>
+      <w:r>
         <w:rPr>
           <w:rFonts w:cs="Arial"/>
           <w:b/>
           <w:bCs/>
           <w:lang w:val="es-ES"/>
         </w:rPr>
+        <w:t>CURSO:</w:t>
+      </w:r>
+    </w:p>
+    <w:p>
+      <w:pPr>
+        <w:jc w:val="right"/>
+        <w:rPr>
+          <w:rFonts w:cs="Arial"/>
+          <w:lang w:val="es-ES"/>
+        </w:rPr>
+      </w:pPr>
+      <w:r>
+        <w:rPr>
+          <w:rFonts w:cs="Arial"/>
+          <w:lang w:val="es-ES"/>
+        </w:rPr>
+        <w:t>4°B SELKNAM</w:t>
+      </w:r>
+    </w:p>
+    <w:p>
+      <w:pPr>
+        <w:jc w:val="center"/>
+        <w:rPr>
+          <w:rFonts w:cs="Arial"/>
+          <w:lang w:val="es-ES"/>
+        </w:rPr>
       </w:pPr>
       <w:r>
         <w:rPr>
@@ -195,237 +209,49 @@
           <w:bCs/>
           <w:lang w:val="es-ES"/>
         </w:rPr>
-        <w:t>CURSO:</w:t>
-      </w:r>
-    </w:p>
-    <w:p>
-      <w:pPr>
-        <w:jc w:val="right"/>
+        <w:t>FECHA:</w:t>
+      </w:r>
+      <w:r>
         <w:rPr>
           <w:rFonts w:cs="Arial"/>
           <w:lang w:val="es-ES"/>
         </w:rPr>
-      </w:pPr>
+        <w:t xml:space="preserve"> </w:t>
+      </w:r>
       <w:r>
         <w:rPr>
           <w:rFonts w:cs="Arial"/>
           <w:lang w:val="es-ES"/>
         </w:rPr>
-        <w:t>3</w:t>
+        <w:t>03</w:t>
       </w:r>
       <w:r>
         <w:rPr>
           <w:rFonts w:cs="Arial"/>
           <w:lang w:val="es-ES"/>
         </w:rPr>
-        <w:t>º</w:t>
+        <w:t>/</w:t>
       </w:r>
       <w:r>
         <w:rPr>
           <w:rFonts w:cs="Arial"/>
           <w:lang w:val="es-ES"/>
         </w:rPr>
-        <w:t>D</w:t>
+        <w:t>08</w:t>
       </w:r>
       <w:r>
         <w:rPr>
           <w:rFonts w:cs="Arial"/>
           <w:lang w:val="es-ES"/>
         </w:rPr>
-        <w:t xml:space="preserve"> </w:t>
+        <w:t>/</w:t>
       </w:r>
       <w:r>
         <w:rPr>
           <w:rFonts w:cs="Arial"/>
           <w:lang w:val="es-ES"/>
         </w:rPr>
-        <w:t>S</w:t>
-      </w:r>
-      <w:r>
-        <w:rPr>
-          <w:rFonts w:cs="Arial"/>
-          <w:lang w:val="es-ES"/>
-        </w:rPr>
-        <w:t>teve Jobs</w:t>
-      </w:r>
-      <w:r>
-        <w:rPr>
-          <w:rFonts w:cs="Arial"/>
-          <w:lang w:val="es-ES"/>
-        </w:rPr>
-        <w:t>.</w:t>
-      </w:r>
-    </w:p>
-    <w:p>
-      <w:pPr>
-        <w:jc w:val="right"/>
-        <w:rPr>
-          <w:rFonts w:cs="Arial"/>
-          <w:b/>
-          <w:bCs/>
-          <w:lang w:val="es-ES"/>
-        </w:rPr>
-      </w:pPr>
-      <w:r>
-        <w:rPr>
-          <w:rFonts w:cs="Arial"/>
-          <w:b/>
-          <w:bCs/>
-          <w:lang w:val="es-ES"/>
-        </w:rPr>
-        <w:t>INTEGRANTES:</w:t>
-      </w:r>
-    </w:p>
-    <w:p>
-      <w:pPr>
-        <w:jc w:val="right"/>
-        <w:rPr>
-          <w:rFonts w:cs="Arial"/>
-          <w:lang w:val="es-ES"/>
-        </w:rPr>
-      </w:pPr>
-      <w:r>
-        <w:rPr>
-          <w:rFonts w:cs="Arial"/>
-          <w:lang w:val="es-ES"/>
-        </w:rPr>
-        <w:t>Nombre estudiante 1</w:t>
-      </w:r>
-      <w:r>
-        <w:rPr>
-          <w:rFonts w:cs="Arial"/>
-          <w:lang w:val="es-ES"/>
-        </w:rPr>
-        <w:t>.</w:t>
-      </w:r>
-    </w:p>
-    <w:p>
-      <w:pPr>
-        <w:jc w:val="right"/>
-        <w:rPr>
-          <w:rFonts w:cs="Arial"/>
-          <w:lang w:val="es-ES"/>
-        </w:rPr>
-      </w:pPr>
-      <w:r>
-        <w:rPr>
-          <w:rFonts w:cs="Arial"/>
-          <w:lang w:val="es-ES"/>
-        </w:rPr>
-        <w:t>Nombre estudiante 2</w:t>
-      </w:r>
-      <w:r>
-        <w:rPr>
-          <w:rFonts w:cs="Arial"/>
-          <w:lang w:val="es-ES"/>
-        </w:rPr>
-        <w:t>.</w:t>
-      </w:r>
-    </w:p>
-    <w:p>
-      <w:pPr>
-        <w:jc w:val="right"/>
-        <w:rPr>
-          <w:rFonts w:cs="Arial"/>
-          <w:lang w:val="es-ES"/>
-        </w:rPr>
-      </w:pPr>
-      <w:r>
-        <w:rPr>
-          <w:rFonts w:cs="Arial"/>
-          <w:lang w:val="es-ES"/>
-        </w:rPr>
-        <w:t>Nombre estudiante 3</w:t>
-      </w:r>
-      <w:r>
-        <w:rPr>
-          <w:rFonts w:cs="Arial"/>
-          <w:lang w:val="es-ES"/>
-        </w:rPr>
-        <w:t>.</w:t>
-      </w:r>
-    </w:p>
-    <w:p>
-      <w:pPr>
-        <w:jc w:val="right"/>
-        <w:rPr>
-          <w:rFonts w:cs="Arial"/>
-          <w:lang w:val="es-ES"/>
-        </w:rPr>
-      </w:pPr>
-      <w:r>
-        <w:rPr>
-          <w:rFonts w:cs="Arial"/>
-          <w:lang w:val="es-ES"/>
-        </w:rPr>
-        <w:t>Nombre estudiante 4</w:t>
-      </w:r>
-      <w:r>
-        <w:rPr>
-          <w:rFonts w:cs="Arial"/>
-          <w:lang w:val="es-ES"/>
-        </w:rPr>
-        <w:t>.</w:t>
-      </w:r>
-    </w:p>
-    <w:p>
-      <w:pPr>
-        <w:jc w:val="center"/>
-        <w:rPr>
-          <w:rFonts w:cs="Arial"/>
-          <w:lang w:val="es-ES"/>
-        </w:rPr>
-      </w:pPr>
-      <w:r>
-        <w:rPr>
-          <w:rFonts w:cs="Arial"/>
-          <w:b/>
-          <w:bCs/>
-          <w:lang w:val="es-ES"/>
-        </w:rPr>
-        <w:t>FECHA:</w:t>
-      </w:r>
-      <w:r>
-        <w:rPr>
-          <w:rFonts w:cs="Arial"/>
-          <w:lang w:val="es-ES"/>
-        </w:rPr>
-        <w:t xml:space="preserve"> </w:t>
-      </w:r>
-      <w:r>
-        <w:rPr>
-          <w:rFonts w:cs="Arial"/>
-          <w:lang w:val="es-ES"/>
-        </w:rPr>
-        <w:t>--</w:t>
-      </w:r>
-      <w:r>
-        <w:rPr>
-          <w:rFonts w:cs="Arial"/>
-          <w:lang w:val="es-ES"/>
-        </w:rPr>
-        <w:t>/</w:t>
-      </w:r>
-      <w:r>
-        <w:rPr>
-          <w:rFonts w:cs="Arial"/>
-          <w:lang w:val="es-ES"/>
-        </w:rPr>
-        <w:t>--</w:t>
-      </w:r>
-      <w:r>
-        <w:rPr>
-          <w:rFonts w:cs="Arial"/>
-          <w:lang w:val="es-ES"/>
-        </w:rPr>
-        <w:t>/</w:t>
-      </w:r>
-      <w:r>
-        <w:rPr>
-          <w:rFonts w:cs="Arial"/>
-          <w:lang w:val="es-ES"/>
-        </w:rPr>
-        <w:t>--</w:t>
+        <w:t>2021</w:t>
       </w:r>
     </w:p>
     <w:p>
@@ -1817,11 +1643,117 @@
           <w:lang w:val="es-ES"/>
         </w:rPr>
       </w:pPr>
-      <w:r>
-        <w:rPr>
-          <w:lang w:val="es-ES"/>
-        </w:rPr>
-        <w:t xml:space="preserve">Lorem ipsum dolor sit amet, consectetur adipiscing elit. Curabitur </w:t>
+      <w:proofErr w:type="spellStart"/>
+      <w:r>
+        <w:rPr>
+          <w:lang w:val="es-ES"/>
+        </w:rPr>
+        <w:t>Lorem</w:t>
+      </w:r>
+      <w:proofErr w:type="spellEnd"/>
+      <w:r>
+        <w:rPr>
+          <w:lang w:val="es-ES"/>
+        </w:rPr>
+        <w:t xml:space="preserve"> </w:t>
+      </w:r>
+      <w:proofErr w:type="spellStart"/>
+      <w:r>
+        <w:rPr>
+          <w:lang w:val="es-ES"/>
+        </w:rPr>
+        <w:t>ipsum</w:t>
+      </w:r>
+      <w:proofErr w:type="spellEnd"/>
+      <w:r>
+        <w:rPr>
+          <w:lang w:val="es-ES"/>
+        </w:rPr>
+        <w:t xml:space="preserve"> dolor </w:t>
+      </w:r>
+      <w:proofErr w:type="spellStart"/>
+      <w:r>
+        <w:rPr>
+          <w:lang w:val="es-ES"/>
+        </w:rPr>
+        <w:t>sit</w:t>
+      </w:r>
+      <w:proofErr w:type="spellEnd"/>
+      <w:r>
+        <w:rPr>
+          <w:lang w:val="es-ES"/>
+        </w:rPr>
+        <w:t xml:space="preserve"> </w:t>
+      </w:r>
+      <w:proofErr w:type="spellStart"/>
+      <w:r>
+        <w:rPr>
+          <w:lang w:val="es-ES"/>
+        </w:rPr>
+        <w:t>amet</w:t>
+      </w:r>
+      <w:proofErr w:type="spellEnd"/>
+      <w:r>
+        <w:rPr>
+          <w:lang w:val="es-ES"/>
+        </w:rPr>
+        <w:t xml:space="preserve">, </w:t>
+      </w:r>
+      <w:proofErr w:type="spellStart"/>
+      <w:r>
+        <w:rPr>
+          <w:lang w:val="es-ES"/>
+        </w:rPr>
+        <w:t>consectetur</w:t>
+      </w:r>
+      <w:proofErr w:type="spellEnd"/>
+      <w:r>
+        <w:rPr>
+          <w:lang w:val="es-ES"/>
+        </w:rPr>
+        <w:t xml:space="preserve"> </w:t>
+      </w:r>
+      <w:proofErr w:type="spellStart"/>
+      <w:r>
+        <w:rPr>
+          <w:lang w:val="es-ES"/>
+        </w:rPr>
+        <w:t>adipiscing</w:t>
+      </w:r>
+      <w:proofErr w:type="spellEnd"/>
+      <w:r>
+        <w:rPr>
+          <w:lang w:val="es-ES"/>
+        </w:rPr>
+        <w:t xml:space="preserve"> </w:t>
+      </w:r>
+      <w:proofErr w:type="spellStart"/>
+      <w:r>
+        <w:rPr>
+          <w:lang w:val="es-ES"/>
+        </w:rPr>
+        <w:t>elit</w:t>
+      </w:r>
+      <w:proofErr w:type="spellEnd"/>
+      <w:r>
+        <w:rPr>
+          <w:lang w:val="es-ES"/>
+        </w:rPr>
+        <w:t xml:space="preserve">. </w:t>
+      </w:r>
+      <w:proofErr w:type="spellStart"/>
+      <w:r>
+        <w:rPr>
+          <w:lang w:val="es-ES"/>
+        </w:rPr>
+        <w:t>Curabitur</w:t>
+      </w:r>
+      <w:proofErr w:type="spellEnd"/>
+      <w:r>
+        <w:rPr>
+          <w:lang w:val="es-ES"/>
+        </w:rPr>
+        <w:t xml:space="preserve"> </w:t>
       </w:r>
       <w:proofErr w:type="spellStart"/>
       <w:r>
@@ -1835,7 +1767,21 @@
         <w:rPr>
           <w:lang w:val="es-ES"/>
         </w:rPr>
-        <w:t xml:space="preserve"> velit id </w:t>
+        <w:t xml:space="preserve"> </w:t>
+      </w:r>
+      <w:proofErr w:type="spellStart"/>
+      <w:r>
+        <w:rPr>
+          <w:lang w:val="es-ES"/>
+        </w:rPr>
+        <w:t>velit</w:t>
+      </w:r>
+      <w:proofErr w:type="spellEnd"/>
+      <w:r>
+        <w:rPr>
+          <w:lang w:val="es-ES"/>
+        </w:rPr>
+        <w:t xml:space="preserve"> id </w:t>
       </w:r>
       <w:proofErr w:type="spellStart"/>
       <w:r>
@@ -1849,7 +1795,49 @@
         <w:rPr>
           <w:lang w:val="es-ES"/>
         </w:rPr>
-        <w:t xml:space="preserve"> pharetra. Vestibulum mauris dui, </w:t>
+        <w:t xml:space="preserve"> </w:t>
+      </w:r>
+      <w:proofErr w:type="spellStart"/>
+      <w:r>
+        <w:rPr>
+          <w:lang w:val="es-ES"/>
+        </w:rPr>
+        <w:t>pharetra</w:t>
+      </w:r>
+      <w:proofErr w:type="spellEnd"/>
+      <w:r>
+        <w:rPr>
+          <w:lang w:val="es-ES"/>
+        </w:rPr>
+        <w:t xml:space="preserve">. </w:t>
+      </w:r>
+      <w:proofErr w:type="spellStart"/>
+      <w:r>
+        <w:rPr>
+          <w:lang w:val="es-ES"/>
+        </w:rPr>
+        <w:t>Vestibulum</w:t>
+      </w:r>
+      <w:proofErr w:type="spellEnd"/>
+      <w:r>
+        <w:rPr>
+          <w:lang w:val="es-ES"/>
+        </w:rPr>
+        <w:t xml:space="preserve"> mauris </w:t>
+      </w:r>
+      <w:proofErr w:type="spellStart"/>
+      <w:r>
+        <w:rPr>
+          <w:lang w:val="es-ES"/>
+        </w:rPr>
+        <w:t>dui</w:t>
+      </w:r>
+      <w:proofErr w:type="spellEnd"/>
+      <w:r>
+        <w:rPr>
+          <w:lang w:val="es-ES"/>
+        </w:rPr>
+        <w:t xml:space="preserve">, </w:t>
       </w:r>
       <w:proofErr w:type="spellStart"/>
       <w:r>
@@ -1863,7 +1851,49 @@
         <w:rPr>
           <w:lang w:val="es-ES"/>
         </w:rPr>
-        <w:t xml:space="preserve"> quis enim imperdiet, vestibulum </w:t>
+        <w:t xml:space="preserve"> quis </w:t>
+      </w:r>
+      <w:proofErr w:type="spellStart"/>
+      <w:r>
+        <w:rPr>
+          <w:lang w:val="es-ES"/>
+        </w:rPr>
+        <w:t>enim</w:t>
+      </w:r>
+      <w:proofErr w:type="spellEnd"/>
+      <w:r>
+        <w:rPr>
+          <w:lang w:val="es-ES"/>
+        </w:rPr>
+        <w:t xml:space="preserve"> </w:t>
+      </w:r>
+      <w:proofErr w:type="spellStart"/>
+      <w:r>
+        <w:rPr>
+          <w:lang w:val="es-ES"/>
+        </w:rPr>
+        <w:t>imperdiet</w:t>
+      </w:r>
+      <w:proofErr w:type="spellEnd"/>
+      <w:r>
+        <w:rPr>
+          <w:lang w:val="es-ES"/>
+        </w:rPr>
+        <w:t xml:space="preserve">, </w:t>
+      </w:r>
+      <w:proofErr w:type="spellStart"/>
+      <w:r>
+        <w:rPr>
+          <w:lang w:val="es-ES"/>
+        </w:rPr>
+        <w:t>vestibulum</w:t>
+      </w:r>
+      <w:proofErr w:type="spellEnd"/>
+      <w:r>
+        <w:rPr>
+          <w:lang w:val="es-ES"/>
+        </w:rPr>
+        <w:t xml:space="preserve"> </w:t>
       </w:r>
       <w:proofErr w:type="spellStart"/>
       <w:r>
@@ -1877,7 +1907,49 @@
         <w:rPr>
           <w:lang w:val="es-ES"/>
         </w:rPr>
-        <w:t xml:space="preserve"> magna. Mauris tincidunt dui non nisl </w:t>
+        <w:t xml:space="preserve"> magna. Mauris </w:t>
+      </w:r>
+      <w:proofErr w:type="spellStart"/>
+      <w:r>
+        <w:rPr>
+          <w:lang w:val="es-ES"/>
+        </w:rPr>
+        <w:t>tincidunt</w:t>
+      </w:r>
+      <w:proofErr w:type="spellEnd"/>
+      <w:r>
+        <w:rPr>
+          <w:lang w:val="es-ES"/>
+        </w:rPr>
+        <w:t xml:space="preserve"> </w:t>
+      </w:r>
+      <w:proofErr w:type="spellStart"/>
+      <w:r>
+        <w:rPr>
+          <w:lang w:val="es-ES"/>
+        </w:rPr>
+        <w:t>dui</w:t>
+      </w:r>
+      <w:proofErr w:type="spellEnd"/>
+      <w:r>
+        <w:rPr>
+          <w:lang w:val="es-ES"/>
+        </w:rPr>
+        <w:t xml:space="preserve"> non </w:t>
+      </w:r>
+      <w:proofErr w:type="spellStart"/>
+      <w:r>
+        <w:rPr>
+          <w:lang w:val="es-ES"/>
+        </w:rPr>
+        <w:t>nisl</w:t>
+      </w:r>
+      <w:proofErr w:type="spellEnd"/>
+      <w:r>
+        <w:rPr>
+          <w:lang w:val="es-ES"/>
+        </w:rPr>
+        <w:t xml:space="preserve"> </w:t>
       </w:r>
       <w:proofErr w:type="spellStart"/>
       <w:r>
@@ -1891,7 +1963,35 @@
         <w:rPr>
           <w:lang w:val="es-ES"/>
         </w:rPr>
-        <w:t xml:space="preserve"> aliquet. Phasellus vitae ex </w:t>
+        <w:t xml:space="preserve"> </w:t>
+      </w:r>
+      <w:proofErr w:type="spellStart"/>
+      <w:r>
+        <w:rPr>
+          <w:lang w:val="es-ES"/>
+        </w:rPr>
+        <w:t>aliquet</w:t>
+      </w:r>
+      <w:proofErr w:type="spellEnd"/>
+      <w:r>
+        <w:rPr>
+          <w:lang w:val="es-ES"/>
+        </w:rPr>
+        <w:t xml:space="preserve">. </w:t>
+      </w:r>
+      <w:proofErr w:type="spellStart"/>
+      <w:r>
+        <w:rPr>
+          <w:lang w:val="es-ES"/>
+        </w:rPr>
+        <w:t>Phasellus</w:t>
+      </w:r>
+      <w:proofErr w:type="spellEnd"/>
+      <w:r>
+        <w:rPr>
+          <w:lang w:val="es-ES"/>
+        </w:rPr>
+        <w:t xml:space="preserve"> vitae ex </w:t>
       </w:r>
       <w:proofErr w:type="spellStart"/>
       <w:r>
@@ -1919,7 +2019,105 @@
         <w:rPr>
           <w:lang w:val="es-ES"/>
         </w:rPr>
-        <w:t xml:space="preserve"> ligula id, rutrum magna. Donec a mauris nibh. Duis feugiat libero quis augue tincidunt </w:t>
+        <w:t xml:space="preserve"> </w:t>
+      </w:r>
+      <w:proofErr w:type="spellStart"/>
+      <w:r>
+        <w:rPr>
+          <w:lang w:val="es-ES"/>
+        </w:rPr>
+        <w:t>ligula</w:t>
+      </w:r>
+      <w:proofErr w:type="spellEnd"/>
+      <w:r>
+        <w:rPr>
+          <w:lang w:val="es-ES"/>
+        </w:rPr>
+        <w:t xml:space="preserve"> id, </w:t>
+      </w:r>
+      <w:proofErr w:type="spellStart"/>
+      <w:r>
+        <w:rPr>
+          <w:lang w:val="es-ES"/>
+        </w:rPr>
+        <w:t>rutrum</w:t>
+      </w:r>
+      <w:proofErr w:type="spellEnd"/>
+      <w:r>
+        <w:rPr>
+          <w:lang w:val="es-ES"/>
+        </w:rPr>
+        <w:t xml:space="preserve"> magna. </w:t>
+      </w:r>
+      <w:proofErr w:type="spellStart"/>
+      <w:r>
+        <w:rPr>
+          <w:lang w:val="es-ES"/>
+        </w:rPr>
+        <w:t>Donec</w:t>
+      </w:r>
+      <w:proofErr w:type="spellEnd"/>
+      <w:r>
+        <w:rPr>
+          <w:lang w:val="es-ES"/>
+        </w:rPr>
+        <w:t xml:space="preserve"> a mauris </w:t>
+      </w:r>
+      <w:proofErr w:type="spellStart"/>
+      <w:r>
+        <w:rPr>
+          <w:lang w:val="es-ES"/>
+        </w:rPr>
+        <w:t>nibh</w:t>
+      </w:r>
+      <w:proofErr w:type="spellEnd"/>
+      <w:r>
+        <w:rPr>
+          <w:lang w:val="es-ES"/>
+        </w:rPr>
+        <w:t xml:space="preserve">. </w:t>
+      </w:r>
+      <w:proofErr w:type="spellStart"/>
+      <w:r>
+        <w:rPr>
+          <w:lang w:val="es-ES"/>
+        </w:rPr>
+        <w:t>Duis</w:t>
+      </w:r>
+      <w:proofErr w:type="spellEnd"/>
+      <w:r>
+        <w:rPr>
+          <w:lang w:val="es-ES"/>
+        </w:rPr>
+        <w:t xml:space="preserve"> </w:t>
+      </w:r>
+      <w:proofErr w:type="spellStart"/>
+      <w:r>
+        <w:rPr>
+          <w:lang w:val="es-ES"/>
+        </w:rPr>
+        <w:t>feugiat</w:t>
+      </w:r>
+      <w:proofErr w:type="spellEnd"/>
+      <w:r>
+        <w:rPr>
+          <w:lang w:val="es-ES"/>
+        </w:rPr>
+        <w:t xml:space="preserve"> libero quis </w:t>
+      </w:r>
+      <w:proofErr w:type="spellStart"/>
+      <w:r>
+        <w:rPr>
+          <w:lang w:val="es-ES"/>
+        </w:rPr>
+        <w:t>augue</w:t>
+      </w:r>
+      <w:proofErr w:type="spellEnd"/>
+      <w:r>
+        <w:rPr>
+          <w:lang w:val="es-ES"/>
+        </w:rPr>
+        <w:t xml:space="preserve"> </w:t>
       </w:r>
       <w:proofErr w:type="spellStart"/>
       <w:r>
@@ -1933,7 +2131,49 @@
         <w:rPr>
           <w:lang w:val="es-ES"/>
         </w:rPr>
-        <w:t xml:space="preserve">. Integer pretium </w:t>
+        <w:t xml:space="preserve"> </w:t>
+      </w:r>
+      <w:proofErr w:type="spellStart"/>
+      <w:r>
+        <w:rPr>
+          <w:lang w:val="es-ES"/>
+        </w:rPr>
+        <w:t>tincidunt</w:t>
+      </w:r>
+      <w:proofErr w:type="spellEnd"/>
+      <w:r>
+        <w:rPr>
+          <w:lang w:val="es-ES"/>
+        </w:rPr>
+        <w:t xml:space="preserve">. </w:t>
+      </w:r>
+      <w:proofErr w:type="spellStart"/>
+      <w:r>
+        <w:rPr>
+          <w:lang w:val="es-ES"/>
+        </w:rPr>
+        <w:t>Integer</w:t>
+      </w:r>
+      <w:proofErr w:type="spellEnd"/>
+      <w:r>
+        <w:rPr>
+          <w:lang w:val="es-ES"/>
+        </w:rPr>
+        <w:t xml:space="preserve"> </w:t>
+      </w:r>
+      <w:proofErr w:type="spellStart"/>
+      <w:r>
+        <w:rPr>
+          <w:lang w:val="es-ES"/>
+        </w:rPr>
+        <w:t>pretium</w:t>
+      </w:r>
+      <w:proofErr w:type="spellEnd"/>
+      <w:r>
+        <w:rPr>
+          <w:lang w:val="es-ES"/>
+        </w:rPr>
+        <w:t xml:space="preserve"> </w:t>
       </w:r>
       <w:proofErr w:type="spellStart"/>
       <w:r>
@@ -1947,7 +2187,21 @@
         <w:rPr>
           <w:lang w:val="es-ES"/>
         </w:rPr>
-        <w:t xml:space="preserve"> lobortis. </w:t>
+        <w:t xml:space="preserve"> </w:t>
+      </w:r>
+      <w:proofErr w:type="spellStart"/>
+      <w:r>
+        <w:rPr>
+          <w:lang w:val="es-ES"/>
+        </w:rPr>
+        <w:t>lobortis</w:t>
+      </w:r>
+      <w:proofErr w:type="spellEnd"/>
+      <w:r>
+        <w:rPr>
+          <w:lang w:val="es-ES"/>
+        </w:rPr>
+        <w:t xml:space="preserve">. </w:t>
       </w:r>
       <w:proofErr w:type="spellStart"/>
       <w:r>
@@ -1975,7 +2229,91 @@
         <w:rPr>
           <w:lang w:val="es-ES"/>
         </w:rPr>
-        <w:t xml:space="preserve"> purus vel facilisis auctor. Phasellus quis nisl lacus. </w:t>
+        <w:t xml:space="preserve"> </w:t>
+      </w:r>
+      <w:proofErr w:type="spellStart"/>
+      <w:r>
+        <w:rPr>
+          <w:lang w:val="es-ES"/>
+        </w:rPr>
+        <w:t>purus</w:t>
+      </w:r>
+      <w:proofErr w:type="spellEnd"/>
+      <w:r>
+        <w:rPr>
+          <w:lang w:val="es-ES"/>
+        </w:rPr>
+        <w:t xml:space="preserve"> </w:t>
+      </w:r>
+      <w:proofErr w:type="spellStart"/>
+      <w:r>
+        <w:rPr>
+          <w:lang w:val="es-ES"/>
+        </w:rPr>
+        <w:t>vel</w:t>
+      </w:r>
+      <w:proofErr w:type="spellEnd"/>
+      <w:r>
+        <w:rPr>
+          <w:lang w:val="es-ES"/>
+        </w:rPr>
+        <w:t xml:space="preserve"> </w:t>
+      </w:r>
+      <w:proofErr w:type="spellStart"/>
+      <w:r>
+        <w:rPr>
+          <w:lang w:val="es-ES"/>
+        </w:rPr>
+        <w:t>facilisis</w:t>
+      </w:r>
+      <w:proofErr w:type="spellEnd"/>
+      <w:r>
+        <w:rPr>
+          <w:lang w:val="es-ES"/>
+        </w:rPr>
+        <w:t xml:space="preserve"> auctor. </w:t>
+      </w:r>
+      <w:proofErr w:type="spellStart"/>
+      <w:r>
+        <w:rPr>
+          <w:lang w:val="es-ES"/>
+        </w:rPr>
+        <w:t>Phasellus</w:t>
+      </w:r>
+      <w:proofErr w:type="spellEnd"/>
+      <w:r>
+        <w:rPr>
+          <w:lang w:val="es-ES"/>
+        </w:rPr>
+        <w:t xml:space="preserve"> quis </w:t>
+      </w:r>
+      <w:proofErr w:type="spellStart"/>
+      <w:r>
+        <w:rPr>
+          <w:lang w:val="es-ES"/>
+        </w:rPr>
+        <w:t>nisl</w:t>
+      </w:r>
+      <w:proofErr w:type="spellEnd"/>
+      <w:r>
+        <w:rPr>
+          <w:lang w:val="es-ES"/>
+        </w:rPr>
+        <w:t xml:space="preserve"> </w:t>
+      </w:r>
+      <w:proofErr w:type="spellStart"/>
+      <w:r>
+        <w:rPr>
+          <w:lang w:val="es-ES"/>
+        </w:rPr>
+        <w:t>lacus</w:t>
+      </w:r>
+      <w:proofErr w:type="spellEnd"/>
+      <w:r>
+        <w:rPr>
+          <w:lang w:val="es-ES"/>
+        </w:rPr>
+        <w:t xml:space="preserve">. </w:t>
       </w:r>
       <w:proofErr w:type="spellStart"/>
       <w:r>
@@ -2003,7 +2341,49 @@
         <w:rPr>
           <w:lang w:val="es-ES"/>
         </w:rPr>
-        <w:t xml:space="preserve"> nec augue vel </w:t>
+        <w:t xml:space="preserve"> </w:t>
+      </w:r>
+      <w:proofErr w:type="spellStart"/>
+      <w:r>
+        <w:rPr>
+          <w:lang w:val="es-ES"/>
+        </w:rPr>
+        <w:t>nec</w:t>
+      </w:r>
+      <w:proofErr w:type="spellEnd"/>
+      <w:r>
+        <w:rPr>
+          <w:lang w:val="es-ES"/>
+        </w:rPr>
+        <w:t xml:space="preserve"> </w:t>
+      </w:r>
+      <w:proofErr w:type="spellStart"/>
+      <w:r>
+        <w:rPr>
+          <w:lang w:val="es-ES"/>
+        </w:rPr>
+        <w:t>augue</w:t>
+      </w:r>
+      <w:proofErr w:type="spellEnd"/>
+      <w:r>
+        <w:rPr>
+          <w:lang w:val="es-ES"/>
+        </w:rPr>
+        <w:t xml:space="preserve"> </w:t>
+      </w:r>
+      <w:proofErr w:type="spellStart"/>
+      <w:r>
+        <w:rPr>
+          <w:lang w:val="es-ES"/>
+        </w:rPr>
+        <w:t>vel</w:t>
+      </w:r>
+      <w:proofErr w:type="spellEnd"/>
+      <w:r>
+        <w:rPr>
+          <w:lang w:val="es-ES"/>
+        </w:rPr>
+        <w:t xml:space="preserve"> </w:t>
       </w:r>
       <w:proofErr w:type="spellStart"/>
       <w:r>
@@ -2017,7 +2397,63 @@
         <w:rPr>
           <w:lang w:val="es-ES"/>
         </w:rPr>
-        <w:t xml:space="preserve">. Vestibulum sit amet nulla </w:t>
+        <w:t xml:space="preserve">. </w:t>
+      </w:r>
+      <w:proofErr w:type="spellStart"/>
+      <w:r>
+        <w:rPr>
+          <w:lang w:val="es-ES"/>
+        </w:rPr>
+        <w:t>Vestibulum</w:t>
+      </w:r>
+      <w:proofErr w:type="spellEnd"/>
+      <w:r>
+        <w:rPr>
+          <w:lang w:val="es-ES"/>
+        </w:rPr>
+        <w:t xml:space="preserve"> </w:t>
+      </w:r>
+      <w:proofErr w:type="spellStart"/>
+      <w:r>
+        <w:rPr>
+          <w:lang w:val="es-ES"/>
+        </w:rPr>
+        <w:t>sit</w:t>
+      </w:r>
+      <w:proofErr w:type="spellEnd"/>
+      <w:r>
+        <w:rPr>
+          <w:lang w:val="es-ES"/>
+        </w:rPr>
+        <w:t xml:space="preserve"> </w:t>
+      </w:r>
+      <w:proofErr w:type="spellStart"/>
+      <w:r>
+        <w:rPr>
+          <w:lang w:val="es-ES"/>
+        </w:rPr>
+        <w:t>amet</w:t>
+      </w:r>
+      <w:proofErr w:type="spellEnd"/>
+      <w:r>
+        <w:rPr>
+          <w:lang w:val="es-ES"/>
+        </w:rPr>
+        <w:t xml:space="preserve"> </w:t>
+      </w:r>
+      <w:proofErr w:type="spellStart"/>
+      <w:r>
+        <w:rPr>
+          <w:lang w:val="es-ES"/>
+        </w:rPr>
+        <w:t>nulla</w:t>
+      </w:r>
+      <w:proofErr w:type="spellEnd"/>
+      <w:r>
+        <w:rPr>
+          <w:lang w:val="es-ES"/>
+        </w:rPr>
+        <w:t xml:space="preserve"> </w:t>
       </w:r>
       <w:proofErr w:type="spellStart"/>
       <w:r>
@@ -2031,7 +2467,21 @@
         <w:rPr>
           <w:lang w:val="es-ES"/>
         </w:rPr>
-        <w:t xml:space="preserve">, laoreet nunc ac, </w:t>
+        <w:t xml:space="preserve">, </w:t>
+      </w:r>
+      <w:proofErr w:type="spellStart"/>
+      <w:r>
+        <w:rPr>
+          <w:lang w:val="es-ES"/>
+        </w:rPr>
+        <w:t>laoreet</w:t>
+      </w:r>
+      <w:proofErr w:type="spellEnd"/>
+      <w:r>
+        <w:rPr>
+          <w:lang w:val="es-ES"/>
+        </w:rPr>
+        <w:t xml:space="preserve"> nunc ac, </w:t>
       </w:r>
       <w:proofErr w:type="spellStart"/>
       <w:r>
@@ -2045,7 +2495,35 @@
         <w:rPr>
           <w:lang w:val="es-ES"/>
         </w:rPr>
-        <w:t xml:space="preserve"> nunc. Aenean vulputate </w:t>
+        <w:t xml:space="preserve"> nunc. </w:t>
+      </w:r>
+      <w:proofErr w:type="spellStart"/>
+      <w:r>
+        <w:rPr>
+          <w:lang w:val="es-ES"/>
+        </w:rPr>
+        <w:t>Aenean</w:t>
+      </w:r>
+      <w:proofErr w:type="spellEnd"/>
+      <w:r>
+        <w:rPr>
+          <w:lang w:val="es-ES"/>
+        </w:rPr>
+        <w:t xml:space="preserve"> </w:t>
+      </w:r>
+      <w:proofErr w:type="spellStart"/>
+      <w:r>
+        <w:rPr>
+          <w:lang w:val="es-ES"/>
+        </w:rPr>
+        <w:t>vulputate</w:t>
+      </w:r>
+      <w:proofErr w:type="spellEnd"/>
+      <w:r>
+        <w:rPr>
+          <w:lang w:val="es-ES"/>
+        </w:rPr>
+        <w:t xml:space="preserve"> </w:t>
       </w:r>
       <w:proofErr w:type="spellStart"/>
       <w:r>
@@ -2073,7 +2551,63 @@
         <w:rPr>
           <w:lang w:val="es-ES"/>
         </w:rPr>
-        <w:t xml:space="preserve"> fringilla tristique. Sed imperdiet nibh in magna </w:t>
+        <w:t xml:space="preserve"> </w:t>
+      </w:r>
+      <w:proofErr w:type="spellStart"/>
+      <w:r>
+        <w:rPr>
+          <w:lang w:val="es-ES"/>
+        </w:rPr>
+        <w:t>fringilla</w:t>
+      </w:r>
+      <w:proofErr w:type="spellEnd"/>
+      <w:r>
+        <w:rPr>
+          <w:lang w:val="es-ES"/>
+        </w:rPr>
+        <w:t xml:space="preserve"> </w:t>
+      </w:r>
+      <w:proofErr w:type="spellStart"/>
+      <w:r>
+        <w:rPr>
+          <w:lang w:val="es-ES"/>
+        </w:rPr>
+        <w:t>tristique</w:t>
+      </w:r>
+      <w:proofErr w:type="spellEnd"/>
+      <w:r>
+        <w:rPr>
+          <w:lang w:val="es-ES"/>
+        </w:rPr>
+        <w:t xml:space="preserve">. Sed </w:t>
+      </w:r>
+      <w:proofErr w:type="spellStart"/>
+      <w:r>
+        <w:rPr>
+          <w:lang w:val="es-ES"/>
+        </w:rPr>
+        <w:t>imperdiet</w:t>
+      </w:r>
+      <w:proofErr w:type="spellEnd"/>
+      <w:r>
+        <w:rPr>
+          <w:lang w:val="es-ES"/>
+        </w:rPr>
+        <w:t xml:space="preserve"> </w:t>
+      </w:r>
+      <w:proofErr w:type="spellStart"/>
+      <w:r>
+        <w:rPr>
+          <w:lang w:val="es-ES"/>
+        </w:rPr>
+        <w:t>nibh</w:t>
+      </w:r>
+      <w:proofErr w:type="spellEnd"/>
+      <w:r>
+        <w:rPr>
+          <w:lang w:val="es-ES"/>
+        </w:rPr>
+        <w:t xml:space="preserve"> in magna </w:t>
       </w:r>
       <w:proofErr w:type="spellStart"/>
       <w:r>
@@ -2101,7 +2635,35 @@
         <w:rPr>
           <w:lang w:val="es-ES"/>
         </w:rPr>
-        <w:t xml:space="preserve">. Praesent massa </w:t>
+        <w:t xml:space="preserve">. </w:t>
+      </w:r>
+      <w:proofErr w:type="spellStart"/>
+      <w:r>
+        <w:rPr>
+          <w:lang w:val="es-ES"/>
+        </w:rPr>
+        <w:t>Praesent</w:t>
+      </w:r>
+      <w:proofErr w:type="spellEnd"/>
+      <w:r>
+        <w:rPr>
+          <w:lang w:val="es-ES"/>
+        </w:rPr>
+        <w:t xml:space="preserve"> </w:t>
+      </w:r>
+      <w:proofErr w:type="spellStart"/>
+      <w:r>
+        <w:rPr>
+          <w:lang w:val="es-ES"/>
+        </w:rPr>
+        <w:t>massa</w:t>
+      </w:r>
+      <w:proofErr w:type="spellEnd"/>
+      <w:r>
+        <w:rPr>
+          <w:lang w:val="es-ES"/>
+        </w:rPr>
+        <w:t xml:space="preserve"> </w:t>
       </w:r>
       <w:proofErr w:type="spellStart"/>
       <w:r>
@@ -2115,7 +2677,49 @@
         <w:rPr>
           <w:lang w:val="es-ES"/>
         </w:rPr>
-        <w:t xml:space="preserve">, commodo ac diam quis, faucibus commodo sapien. Sed </w:t>
+        <w:t xml:space="preserve">, commodo ac </w:t>
+      </w:r>
+      <w:proofErr w:type="spellStart"/>
+      <w:r>
+        <w:rPr>
+          <w:lang w:val="es-ES"/>
+        </w:rPr>
+        <w:t>diam</w:t>
+      </w:r>
+      <w:proofErr w:type="spellEnd"/>
+      <w:r>
+        <w:rPr>
+          <w:lang w:val="es-ES"/>
+        </w:rPr>
+        <w:t xml:space="preserve"> quis, </w:t>
+      </w:r>
+      <w:proofErr w:type="spellStart"/>
+      <w:r>
+        <w:rPr>
+          <w:lang w:val="es-ES"/>
+        </w:rPr>
+        <w:t>faucibus</w:t>
+      </w:r>
+      <w:proofErr w:type="spellEnd"/>
+      <w:r>
+        <w:rPr>
+          <w:lang w:val="es-ES"/>
+        </w:rPr>
+        <w:t xml:space="preserve"> commodo </w:t>
+      </w:r>
+      <w:proofErr w:type="spellStart"/>
+      <w:r>
+        <w:rPr>
+          <w:lang w:val="es-ES"/>
+        </w:rPr>
+        <w:t>sapien</w:t>
+      </w:r>
+      <w:proofErr w:type="spellEnd"/>
+      <w:r>
+        <w:rPr>
+          <w:lang w:val="es-ES"/>
+        </w:rPr>
+        <w:t xml:space="preserve">. Sed </w:t>
       </w:r>
       <w:proofErr w:type="spellStart"/>
       <w:r>
@@ -2129,7 +2733,35 @@
         <w:rPr>
           <w:lang w:val="es-ES"/>
         </w:rPr>
-        <w:t xml:space="preserve"> augue id elit </w:t>
+        <w:t xml:space="preserve"> </w:t>
+      </w:r>
+      <w:proofErr w:type="spellStart"/>
+      <w:r>
+        <w:rPr>
+          <w:lang w:val="es-ES"/>
+        </w:rPr>
+        <w:t>augue</w:t>
+      </w:r>
+      <w:proofErr w:type="spellEnd"/>
+      <w:r>
+        <w:rPr>
+          <w:lang w:val="es-ES"/>
+        </w:rPr>
+        <w:t xml:space="preserve"> id </w:t>
+      </w:r>
+      <w:proofErr w:type="spellStart"/>
+      <w:r>
+        <w:rPr>
+          <w:lang w:val="es-ES"/>
+        </w:rPr>
+        <w:t>elit</w:t>
+      </w:r>
+      <w:proofErr w:type="spellEnd"/>
+      <w:r>
+        <w:rPr>
+          <w:lang w:val="es-ES"/>
+        </w:rPr>
+        <w:t xml:space="preserve"> </w:t>
       </w:r>
       <w:proofErr w:type="spellStart"/>
       <w:r>
@@ -2143,7 +2775,21 @@
         <w:rPr>
           <w:lang w:val="es-ES"/>
         </w:rPr>
-        <w:t xml:space="preserve"> consectetur.</w:t>
+        <w:t xml:space="preserve"> </w:t>
+      </w:r>
+      <w:proofErr w:type="spellStart"/>
+      <w:r>
+        <w:rPr>
+          <w:lang w:val="es-ES"/>
+        </w:rPr>
+        <w:t>consectetur</w:t>
+      </w:r>
+      <w:proofErr w:type="spellEnd"/>
+      <w:r>
+        <w:rPr>
+          <w:lang w:val="es-ES"/>
+        </w:rPr>
+        <w:t>.</w:t>
       </w:r>
       <w:r>
         <w:rPr>

</xml_diff>